<commit_message>
Adição do link do trello
</commit_message>
<xml_diff>
--- a/documentacao.docx
+++ b/documentacao.docx
@@ -3068,8 +3068,6 @@
       <w:pPr>
         <w:pStyle w:val="cabealho2"/>
       </w:pPr>
-      <w:bookmarkStart w:id="14" w:name="_GoBack"/>
-      <w:bookmarkEnd w:id="14"/>
     </w:p>
     <w:p>
       <w:pPr>
@@ -3143,8 +3141,8 @@
       <w:pPr>
         <w:pStyle w:val="cabealho2"/>
       </w:pPr>
-      <w:bookmarkStart w:id="15" w:name="_Toc533767850"/>
-      <w:bookmarkStart w:id="16" w:name="_Toc3879737"/>
+      <w:bookmarkStart w:id="14" w:name="_Toc533767850"/>
+      <w:bookmarkStart w:id="15" w:name="_Toc3879737"/>
     </w:p>
     <w:p>
       <w:pPr>
@@ -3213,8 +3211,8 @@
       <w:r>
         <w:t>Modelo Conceitual</w:t>
       </w:r>
+      <w:bookmarkEnd w:id="14"/>
       <w:bookmarkEnd w:id="15"/>
-      <w:bookmarkEnd w:id="16"/>
     </w:p>
     <w:p>
       <w:r>
@@ -3337,30 +3335,29 @@
       <w:pPr>
         <w:pStyle w:val="cabealho2"/>
       </w:pPr>
-      <w:bookmarkStart w:id="17" w:name="_Toc533767851"/>
-      <w:bookmarkStart w:id="18" w:name="_Toc3879738"/>
+      <w:bookmarkStart w:id="16" w:name="_Toc533767851"/>
+      <w:bookmarkStart w:id="17" w:name="_Toc3879738"/>
       <w:r>
         <w:lastRenderedPageBreak/>
         <w:t>Cronograma</w:t>
       </w:r>
+      <w:bookmarkEnd w:id="16"/>
       <w:bookmarkEnd w:id="17"/>
+    </w:p>
+    <w:p>
+      <w:pPr>
+        <w:ind w:firstLine="720"/>
+      </w:pPr>
+      <w:hyperlink r:id="rId15" w:history="1">
+        <w:r>
+          <w:rPr>
+            <w:rStyle w:val="Hyperlink"/>
+          </w:rPr>
+          <w:t>https://trello.com/b/j6kDpci7/projeto-sp-medical-group</w:t>
+        </w:r>
+      </w:hyperlink>
+      <w:bookmarkStart w:id="18" w:name="_GoBack"/>
       <w:bookmarkEnd w:id="18"/>
-    </w:p>
-    <w:p>
-      <w:pPr>
-        <w:ind w:firstLine="720"/>
-      </w:pPr>
-      <w:r>
-        <w:t xml:space="preserve">Links do </w:t>
-      </w:r>
-      <w:proofErr w:type="spellStart"/>
-      <w:r>
-        <w:t>Trello</w:t>
-      </w:r>
-      <w:proofErr w:type="spellEnd"/>
-      <w:r>
-        <w:t xml:space="preserve"> referente ao projeto</w:t>
-      </w:r>
     </w:p>
     <w:tbl>
       <w:tblPr>
@@ -6436,6 +6433,7 @@
     <w:rsid w:val="00023D19"/>
     <w:rsid w:val="000530D4"/>
     <w:rsid w:val="0012033F"/>
+    <w:rsid w:val="001D5CE1"/>
     <w:rsid w:val="00406E44"/>
     <w:rsid w:val="004265B1"/>
     <w:rsid w:val="00571EE0"/>
@@ -7164,7 +7162,7 @@
 </file>
 
 <file path=customXml/itemProps3.xml><?xml version="1.0" encoding="utf-8"?>
-<ds:datastoreItem xmlns:ds="http://schemas.openxmlformats.org/officeDocument/2006/customXml" ds:itemID="{136FDCE5-8CC5-4469-946F-2459DD1352C9}">
+<ds:datastoreItem xmlns:ds="http://schemas.openxmlformats.org/officeDocument/2006/customXml" ds:itemID="{0FF8C3CC-C82B-4892-91FE-FB767237742F}">
   <ds:schemaRefs>
     <ds:schemaRef ds:uri="http://schemas.openxmlformats.org/officeDocument/2006/bibliography"/>
   </ds:schemaRefs>

</xml_diff>